<commit_message>
Save roads and api init on emp32 board
</commit_message>
<xml_diff>
--- a/WifiProtocolDoc.docx
+++ b/WifiProtocolDoc.docx
@@ -6,8 +6,21 @@
       <w:pPr>
         <w:pStyle w:val="Title"/>
       </w:pPr>
-      <w:r>
-        <w:t>LoRa PodWave Wifi-Server API Documentation :</w:t>
+      <w:proofErr w:type="spellStart"/>
+      <w:r>
+        <w:t>LoRa</w:t>
+      </w:r>
+      <w:proofErr w:type="spellEnd"/>
+      <w:r>
+        <w:t xml:space="preserve"> </w:t>
+      </w:r>
+      <w:proofErr w:type="spellStart"/>
+      <w:r>
+        <w:t>PodWave</w:t>
+      </w:r>
+      <w:proofErr w:type="spellEnd"/>
+      <w:r>
+        <w:t xml:space="preserve"> Wifi-Server API Documentation :</w:t>
       </w:r>
     </w:p>
     <w:p/>
@@ -43,27 +56,48 @@
       <w:pPr>
         <w:pStyle w:val="Heading3"/>
       </w:pPr>
+      <w:proofErr w:type="spellStart"/>
+      <w:proofErr w:type="gramStart"/>
       <w:r>
         <w:t>GetPODMeta</w:t>
       </w:r>
+      <w:proofErr w:type="spellEnd"/>
+      <w:r>
+        <w:t>()</w:t>
+      </w:r>
+      <w:proofErr w:type="gramEnd"/>
     </w:p>
     <w:p/>
     <w:p>
       <w:pPr>
         <w:pStyle w:val="Heading3"/>
       </w:pPr>
+      <w:proofErr w:type="spellStart"/>
+      <w:proofErr w:type="gramStart"/>
       <w:r>
         <w:t>GetPODData</w:t>
       </w:r>
+      <w:proofErr w:type="spellEnd"/>
+      <w:r>
+        <w:t>()</w:t>
+      </w:r>
+      <w:proofErr w:type="gramEnd"/>
     </w:p>
     <w:p/>
     <w:p>
       <w:pPr>
         <w:pStyle w:val="Heading3"/>
       </w:pPr>
+      <w:proofErr w:type="spellStart"/>
+      <w:proofErr w:type="gramStart"/>
       <w:r>
         <w:t>GetPODResult</w:t>
       </w:r>
+      <w:proofErr w:type="spellEnd"/>
+      <w:r>
+        <w:t>()</w:t>
+      </w:r>
+      <w:proofErr w:type="gramEnd"/>
     </w:p>
     <w:p/>
     <w:p/>
@@ -80,9 +114,14 @@
       <w:pPr>
         <w:pStyle w:val="Heading3"/>
       </w:pPr>
+      <w:proofErr w:type="spellStart"/>
       <w:r>
         <w:t>SendPODData</w:t>
       </w:r>
+      <w:proofErr w:type="spellEnd"/>
+      <w:r>
+        <w:t>(String)</w:t>
+      </w:r>
     </w:p>
     <w:p/>
     <w:p/>
@@ -99,16 +138,17 @@
       <w:pPr>
         <w:pStyle w:val="Heading3"/>
       </w:pPr>
+      <w:proofErr w:type="spellStart"/>
       <w:r>
         <w:t>UpdatePODParameter</w:t>
       </w:r>
-    </w:p>
-    <w:p/>
-    <w:p/>
-    <w:p>
       <w:bookmarkStart w:id="0" w:name="_GoBack"/>
       <w:bookmarkEnd w:id="0"/>
-    </w:p>
+      <w:proofErr w:type="spellEnd"/>
+    </w:p>
+    <w:p/>
+    <w:p/>
+    <w:p/>
     <w:p/>
     <w:p/>
     <w:p/>

</xml_diff>